<commit_message>
title and author info changed
</commit_message>
<xml_diff>
--- a/notebook.docx
+++ b/notebook.docx
@@ -7,19 +7,67 @@
         <w:pStyle w:val="Title"/>
       </w:pPr>
       <w:r>
-        <w:t xml:space="preserve">Emerge</w:t>
-      </w:r>
-      <w:r>
-        <w:t xml:space="preserve"> </w:t>
-      </w:r>
-      <w:r>
-        <w:t xml:space="preserve">chapter</w:t>
-      </w:r>
-      <w:r>
-        <w:t xml:space="preserve"> </w:t>
-      </w:r>
-      <w:r>
-        <w:t xml:space="preserve">Notebook</w:t>
+        <w:t xml:space="preserve">Emotional</w:t>
+      </w:r>
+      <w:r>
+        <w:t xml:space="preserve"> </w:t>
+      </w:r>
+      <w:r>
+        <w:t xml:space="preserve">dynamics</w:t>
+      </w:r>
+      <w:r>
+        <w:t xml:space="preserve"> </w:t>
+      </w:r>
+      <w:r>
+        <w:t xml:space="preserve">in</w:t>
+      </w:r>
+      <w:r>
+        <w:t xml:space="preserve"> </w:t>
+      </w:r>
+      <w:r>
+        <w:t xml:space="preserve">online</w:t>
+      </w:r>
+      <w:r>
+        <w:t xml:space="preserve"> </w:t>
+      </w:r>
+      <w:r>
+        <w:t xml:space="preserve">videos:</w:t>
+      </w:r>
+      <w:r>
+        <w:t xml:space="preserve"> </w:t>
+      </w:r>
+      <w:r>
+        <w:t xml:space="preserve">Integrating</w:t>
+      </w:r>
+      <w:r>
+        <w:t xml:space="preserve"> </w:t>
+      </w:r>
+      <w:r>
+        <w:t xml:space="preserve">machine</w:t>
+      </w:r>
+      <w:r>
+        <w:t xml:space="preserve"> </w:t>
+      </w:r>
+      <w:r>
+        <w:t xml:space="preserve">learning</w:t>
+      </w:r>
+      <w:r>
+        <w:t xml:space="preserve"> </w:t>
+      </w:r>
+      <w:r>
+        <w:t xml:space="preserve">and</w:t>
+      </w:r>
+      <w:r>
+        <w:t xml:space="preserve"> </w:t>
+      </w:r>
+      <w:r>
+        <w:t xml:space="preserve">content</w:t>
+      </w:r>
+      <w:r>
+        <w:t xml:space="preserve"> </w:t>
+      </w:r>
+      <w:r>
+        <w:t xml:space="preserve">analysis</w:t>
       </w:r>
     </w:p>
     <w:p>
@@ -27,7 +75,27 @@
         <w:pStyle w:val="Author"/>
       </w:pPr>
       <w:r>
-        <w:t xml:space="preserve">AT</w:t>
+        <w:t xml:space="preserve">Sara</w:t>
+      </w:r>
+      <w:r>
+        <w:t xml:space="preserve"> </w:t>
+      </w:r>
+      <w:r>
+        <w:t xml:space="preserve">Major</w:t>
+      </w:r>
+    </w:p>
+    <w:p>
+      <w:pPr>
+        <w:pStyle w:val="Author"/>
+      </w:pPr>
+      <w:r>
+        <w:t xml:space="preserve">Aleksandar</w:t>
+      </w:r>
+      <w:r>
+        <w:t xml:space="preserve"> </w:t>
+      </w:r>
+      <w:r>
+        <w:t xml:space="preserve">Tomašević</w:t>
       </w:r>
     </w:p>
     <w:bookmarkStart w:id="22" w:name="prepare-data"/>
@@ -1473,7 +1541,7 @@
         <w:rPr>
           <w:rStyle w:val="VerbatimChar"/>
         </w:rPr>
-        <w:t xml:space="preserve">[1] "Number of change points detected: 5"</w:t>
+        <w:t xml:space="preserve">[1] "Number of change points detected: 4"</w:t>
       </w:r>
       <w:r>
         <w:br/>
@@ -1482,7 +1550,7 @@
         <w:rPr>
           <w:rStyle w:val="VerbatimChar"/>
         </w:rPr>
-        <w:t xml:space="preserve">[1] "Frames: 1"   "Frames: 91"  "Frames: 179" "Frames: 225" "Frames: 227"</w:t>
+        <w:t xml:space="preserve">[1] "Frames: 1"   "Frames: 91"  "Frames: 225" "Frames: 227"</w:t>
       </w:r>
     </w:p>
     <w:p>
@@ -1490,7 +1558,7 @@
         <w:pStyle w:val="FirstParagraph"/>
       </w:pPr>
       <w:r>
-        <w:t xml:space="preserve">In case of negative emotions, we have detected change points in frames: 1, 91, 179, 225, 227.</w:t>
+        <w:t xml:space="preserve">In case of negative emotions, we have detected change points in frames: 1, 91, 225, 227.</w:t>
       </w:r>
     </w:p>
     <w:bookmarkEnd w:id="31"/>
@@ -1918,7 +1986,7 @@
         <w:rPr>
           <w:rStyle w:val="VerbatimChar"/>
         </w:rPr>
-        <w:t xml:space="preserve">[1] "Number of change points detected: 3"</w:t>
+        <w:t xml:space="preserve">[1] "Number of change points detected: 2"</w:t>
       </w:r>
       <w:r>
         <w:br/>
@@ -1927,7 +1995,7 @@
         <w:rPr>
           <w:rStyle w:val="VerbatimChar"/>
         </w:rPr>
-        <w:t xml:space="preserve">[1] "Frames: 76"  "Frames: 93"  "Frames: 143"</w:t>
+        <w:t xml:space="preserve">[1] "Frames: 94"  "Frames: 149"</w:t>
       </w:r>
     </w:p>
     <w:p>
@@ -1935,7 +2003,7 @@
         <w:pStyle w:val="FirstParagraph"/>
       </w:pPr>
       <w:r>
-        <w:t xml:space="preserve">In case of all emotions, we have detected change points in frames: 76, 93, 143.</w:t>
+        <w:t xml:space="preserve">In case of all emotions, we have detected change points in frames: 94, 149.</w:t>
       </w:r>
     </w:p>
     <w:bookmarkEnd w:id="36"/>

</xml_diff>

<commit_message>
fix typos, add info about the ratio
</commit_message>
<xml_diff>
--- a/notebook.docx
+++ b/notebook.docx
@@ -7,67 +7,19 @@
         <w:pStyle w:val="Title"/>
       </w:pPr>
       <w:r>
-        <w:t xml:space="preserve">Emotional</w:t>
-      </w:r>
-      <w:r>
-        <w:t xml:space="preserve"> </w:t>
-      </w:r>
-      <w:r>
-        <w:t xml:space="preserve">dynamics</w:t>
-      </w:r>
-      <w:r>
-        <w:t xml:space="preserve"> </w:t>
-      </w:r>
-      <w:r>
-        <w:t xml:space="preserve">in</w:t>
-      </w:r>
-      <w:r>
-        <w:t xml:space="preserve"> </w:t>
-      </w:r>
-      <w:r>
-        <w:t xml:space="preserve">online</w:t>
-      </w:r>
-      <w:r>
-        <w:t xml:space="preserve"> </w:t>
-      </w:r>
-      <w:r>
-        <w:t xml:space="preserve">videos:</w:t>
-      </w:r>
-      <w:r>
-        <w:t xml:space="preserve"> </w:t>
-      </w:r>
-      <w:r>
-        <w:t xml:space="preserve">Integrating</w:t>
-      </w:r>
-      <w:r>
-        <w:t xml:space="preserve"> </w:t>
-      </w:r>
-      <w:r>
-        <w:t xml:space="preserve">machine</w:t>
-      </w:r>
-      <w:r>
-        <w:t xml:space="preserve"> </w:t>
-      </w:r>
-      <w:r>
-        <w:t xml:space="preserve">learning</w:t>
-      </w:r>
-      <w:r>
-        <w:t xml:space="preserve"> </w:t>
-      </w:r>
-      <w:r>
-        <w:t xml:space="preserve">and</w:t>
-      </w:r>
-      <w:r>
-        <w:t xml:space="preserve"> </w:t>
-      </w:r>
-      <w:r>
-        <w:t xml:space="preserve">content</w:t>
-      </w:r>
-      <w:r>
-        <w:t xml:space="preserve"> </w:t>
-      </w:r>
-      <w:r>
-        <w:t xml:space="preserve">analysis</w:t>
+        <w:t xml:space="preserve">Emerge</w:t>
+      </w:r>
+      <w:r>
+        <w:t xml:space="preserve"> </w:t>
+      </w:r>
+      <w:r>
+        <w:t xml:space="preserve">chapter</w:t>
+      </w:r>
+      <w:r>
+        <w:t xml:space="preserve"> </w:t>
+      </w:r>
+      <w:r>
+        <w:t xml:space="preserve">Notebook</w:t>
       </w:r>
     </w:p>
     <w:p>
@@ -75,27 +27,7 @@
         <w:pStyle w:val="Author"/>
       </w:pPr>
       <w:r>
-        <w:t xml:space="preserve">Sara</w:t>
-      </w:r>
-      <w:r>
-        <w:t xml:space="preserve"> </w:t>
-      </w:r>
-      <w:r>
-        <w:t xml:space="preserve">Major</w:t>
-      </w:r>
-    </w:p>
-    <w:p>
-      <w:pPr>
-        <w:pStyle w:val="Author"/>
-      </w:pPr>
-      <w:r>
-        <w:t xml:space="preserve">Aleksandar</w:t>
-      </w:r>
-      <w:r>
-        <w:t xml:space="preserve"> </w:t>
-      </w:r>
-      <w:r>
-        <w:t xml:space="preserve">Tomašević</w:t>
+        <w:t xml:space="preserve">AT</w:t>
       </w:r>
     </w:p>
     <w:bookmarkStart w:id="22" w:name="prepare-data"/>
@@ -112,7 +44,7 @@
         <w:pStyle w:val="FirstParagraph"/>
       </w:pPr>
       <w:r>
-        <w:t xml:space="preserve">We analyze this video of Aleksandar Vučić. It’s a media conference after decision of Kosovo government to not permit Serbian licence plates.</w:t>
+        <w:t xml:space="preserve">We analyze this video of Aleksandar Vučić. It’s a media conference after decision of Kosovo government to not permet Serbian licence plates.</w:t>
       </w:r>
     </w:p>
     <w:p>
@@ -674,13 +606,13 @@
       </w:r>
     </w:p>
     <w:bookmarkEnd w:id="22"/>
-    <w:bookmarkStart w:id="45" w:name="change-point-detection"/>
+    <w:bookmarkStart w:id="45" w:name="changepoint-detection"/>
     <w:p>
       <w:pPr>
         <w:pStyle w:val="Heading2"/>
       </w:pPr>
       <w:r>
-        <w:t xml:space="preserve">Change-point detection</w:t>
+        <w:t xml:space="preserve">Changepoint detection</w:t>
       </w:r>
     </w:p>
     <w:p>
@@ -691,13 +623,13 @@
         <w:t xml:space="preserve">We take three different approaches to change point detection in order to assure the robustness of our results.</w:t>
       </w:r>
     </w:p>
-    <w:bookmarkStart w:id="37" w:name="bayesian-change-point-detection-bcp"/>
+    <w:bookmarkStart w:id="37" w:name="bayesian-changepoint-detection-bcp"/>
     <w:p>
       <w:pPr>
         <w:pStyle w:val="Heading3"/>
       </w:pPr>
       <w:r>
-        <w:t xml:space="preserve">Bayesian change-point detection</w:t>
+        <w:t xml:space="preserve">Bayesian changepoint detection</w:t>
       </w:r>
       <w:r>
         <w:t xml:space="preserve"> </w:t>
@@ -782,7 +714,7 @@
               <a:graphicData uri="http://schemas.openxmlformats.org/drawingml/2006/picture">
                 <pic:pic>
                   <pic:nvPicPr>
-                    <pic:cNvPr descr="notebook_files/figure-docx/bcp-nt-1.png" id="25" name="Picture"/>
+                    <pic:cNvPr descr="notebook_files/figure-docx/unnamed-chunk-3-1.png" id="25" name="Picture"/>
                     <pic:cNvPicPr>
                       <a:picLocks noChangeArrowheads="1" noChangeAspect="1"/>
                     </pic:cNvPicPr>
@@ -1113,7 +1045,7 @@
         <w:pStyle w:val="Compact"/>
       </w:pPr>
       <w:r>
-        <w:t xml:space="preserve">We set the of posterior probability of change point occurring in a specific frame is greater than 0.8.</w:t>
+        <w:t xml:space="preserve">We set the of posterior probability of change point occuring in a specific frame is greater than 0.8.</w:t>
       </w:r>
     </w:p>
     <w:p>
@@ -1121,7 +1053,7 @@
         <w:pStyle w:val="FirstParagraph"/>
       </w:pPr>
       <w:r>
-        <w:t xml:space="preserve">In case of neutral expressions,</w:t>
+        <w:t xml:space="preserve">In case of neutral expressons,</w:t>
       </w:r>
       <w:r>
         <w:t xml:space="preserve"> </w:t>
@@ -1213,7 +1145,7 @@
               <a:graphicData uri="http://schemas.openxmlformats.org/drawingml/2006/picture">
                 <pic:pic>
                   <pic:nvPicPr>
-                    <pic:cNvPr descr="notebook_files/figure-docx/bcp-neg-1.png" id="29" name="Picture"/>
+                    <pic:cNvPr descr="notebook_files/figure-docx/unnamed-chunk-5-1.png" id="29" name="Picture"/>
                     <pic:cNvPicPr>
                       <a:picLocks noChangeArrowheads="1" noChangeAspect="1"/>
                     </pic:cNvPicPr>
@@ -1530,7 +1462,7 @@
         <w:pStyle w:val="Definition"/>
       </w:pPr>
       <w:r>
-        <w:t xml:space="preserve">We set the of posterior probability of change point occurring in a specific frame is greater than 0.8.</w:t>
+        <w:t xml:space="preserve">We set the of posterior probability of change point occuring in a specific frame is greater than 0.8.</w:t>
       </w:r>
     </w:p>
     <w:p>
@@ -1541,7 +1473,7 @@
         <w:rPr>
           <w:rStyle w:val="VerbatimChar"/>
         </w:rPr>
-        <w:t xml:space="preserve">[1] "Number of change points detected: 4"</w:t>
+        <w:t xml:space="preserve">[1] "Number of change points detected: 5"</w:t>
       </w:r>
       <w:r>
         <w:br/>
@@ -1550,7 +1482,7 @@
         <w:rPr>
           <w:rStyle w:val="VerbatimChar"/>
         </w:rPr>
-        <w:t xml:space="preserve">[1] "Frames: 1"   "Frames: 91"  "Frames: 225" "Frames: 227"</w:t>
+        <w:t xml:space="preserve">[1] "Frames: 1"   "Frames: 91"  "Frames: 179" "Frames: 225" "Frames: 227"</w:t>
       </w:r>
     </w:p>
     <w:p>
@@ -1558,7 +1490,7 @@
         <w:pStyle w:val="FirstParagraph"/>
       </w:pPr>
       <w:r>
-        <w:t xml:space="preserve">In case of negative emotions, we have detected change points in frames: 1, 91, 225, 227.</w:t>
+        <w:t xml:space="preserve">In case of negative emotions, we have detected change points in frames: 1, 91, 179, 225, 227.</w:t>
       </w:r>
     </w:p>
     <w:bookmarkEnd w:id="31"/>
@@ -1591,7 +1523,7 @@
         <w:t xml:space="preserve"> </w:t>
       </w:r>
       <w:r>
-        <w:t xml:space="preserve">we can perform multivariate change-point detection on all emotions.</w:t>
+        <w:t xml:space="preserve">we can perform multivariate changepoint detection on all emotions.</w:t>
       </w:r>
     </w:p>
     <w:p>
@@ -1658,7 +1590,7 @@
               <a:graphicData uri="http://schemas.openxmlformats.org/drawingml/2006/picture">
                 <pic:pic>
                   <pic:nvPicPr>
-                    <pic:cNvPr descr="notebook_files/figure-docx/bcp-all-1.png" id="34" name="Picture"/>
+                    <pic:cNvPr descr="notebook_files/figure-docx/unnamed-chunk-7-1.png" id="34" name="Picture"/>
                     <pic:cNvPicPr>
                       <a:picLocks noChangeArrowheads="1" noChangeAspect="1"/>
                     </pic:cNvPicPr>
@@ -1975,7 +1907,7 @@
         <w:pStyle w:val="Definition"/>
       </w:pPr>
       <w:r>
-        <w:t xml:space="preserve">We set the of posterior probability of change point occurring in a specific frame is greater than 0.8.</w:t>
+        <w:t xml:space="preserve">We set the of posterior probability of change point occuring in a specific frame is greater than 0.8.</w:t>
       </w:r>
     </w:p>
     <w:p>
@@ -1986,7 +1918,7 @@
         <w:rPr>
           <w:rStyle w:val="VerbatimChar"/>
         </w:rPr>
-        <w:t xml:space="preserve">[1] "Number of change points detected: 2"</w:t>
+        <w:t xml:space="preserve">[1] "Number of change points detected: 1"</w:t>
       </w:r>
       <w:r>
         <w:br/>
@@ -1995,7 +1927,7 @@
         <w:rPr>
           <w:rStyle w:val="VerbatimChar"/>
         </w:rPr>
-        <w:t xml:space="preserve">[1] "Frames: 94"  "Frames: 143"</w:t>
+        <w:t xml:space="preserve">[1] "Frames: 157"</w:t>
       </w:r>
     </w:p>
     <w:p>
@@ -2003,7 +1935,7 @@
         <w:pStyle w:val="FirstParagraph"/>
       </w:pPr>
       <w:r>
-        <w:t xml:space="preserve">In case of all emotions, we have detected change points in frames: 94, 143.</w:t>
+        <w:t xml:space="preserve">In case of all emotions, we have detected change points in frames: 157.</w:t>
       </w:r>
     </w:p>
     <w:bookmarkEnd w:id="36"/>
@@ -2270,7 +2202,7 @@
         <w:pStyle w:val="FirstParagraph"/>
       </w:pPr>
       <w:r>
-        <w:t xml:space="preserve">We use SoloCP approach for neutral and negative emotions.</w:t>
+        <w:t xml:space="preserve">We use SoloCP approach for netural and negative emotions.</w:t>
       </w:r>
     </w:p>
     <w:bookmarkStart w:id="40" w:name="neutral-expressions-1"/>
@@ -2729,6 +2661,14 @@
     </w:p>
     <w:p>
       <w:pPr>
+        <w:pStyle w:val="BodyText"/>
+      </w:pPr>
+      <w:r>
+        <w:t xml:space="preserve">84 95 91 143 157 179 180 213 225 228 227 264 268</w:t>
+      </w:r>
+    </w:p>
+    <w:p>
+      <w:pPr>
         <w:pStyle w:val="SourceCode"/>
       </w:pPr>
       <w:r>
@@ -2765,7 +2705,7 @@
         <w:rPr>
           <w:rStyle w:val="DecValTok"/>
         </w:rPr>
-        <w:t xml:space="preserve">76</w:t>
+        <w:t xml:space="preserve">94</w:t>
       </w:r>
       <w:r>
         <w:rPr>
@@ -2777,7 +2717,7 @@
         <w:rPr>
           <w:rStyle w:val="DecValTok"/>
         </w:rPr>
-        <w:t xml:space="preserve">94</w:t>
+        <w:t xml:space="preserve">157</w:t>
       </w:r>
       <w:r>
         <w:rPr>
@@ -2789,7 +2729,7 @@
         <w:rPr>
           <w:rStyle w:val="DecValTok"/>
         </w:rPr>
-        <w:t xml:space="preserve">157</w:t>
+        <w:t xml:space="preserve">180</w:t>
       </w:r>
       <w:r>
         <w:rPr>
@@ -2801,7 +2741,7 @@
         <w:rPr>
           <w:rStyle w:val="DecValTok"/>
         </w:rPr>
-        <w:t xml:space="preserve">180</w:t>
+        <w:t xml:space="preserve">213</w:t>
       </w:r>
       <w:r>
         <w:rPr>
@@ -2813,7 +2753,7 @@
         <w:rPr>
           <w:rStyle w:val="DecValTok"/>
         </w:rPr>
-        <w:t xml:space="preserve">213</w:t>
+        <w:t xml:space="preserve">228</w:t>
       </w:r>
       <w:r>
         <w:rPr>
@@ -2825,19 +2765,7 @@
         <w:rPr>
           <w:rStyle w:val="DecValTok"/>
         </w:rPr>
-        <w:t xml:space="preserve">227</w:t>
-      </w:r>
-      <w:r>
-        <w:rPr>
-          <w:rStyle w:val="NormalTok"/>
-        </w:rPr>
-        <w:t xml:space="preserve">, </w:t>
-      </w:r>
-      <w:r>
-        <w:rPr>
-          <w:rStyle w:val="DecValTok"/>
-        </w:rPr>
-        <w:t xml:space="preserve">264</w:t>
+        <w:t xml:space="preserve">268</w:t>
       </w:r>
       <w:r>
         <w:rPr>
@@ -3044,7 +2972,7 @@
         <w:pStyle w:val="FirstParagraph"/>
       </w:pPr>
       <w:r>
-        <w:t xml:space="preserve">Now we need to prepare a data frame of rolling means for each emotion.</w:t>
+        <w:t xml:space="preserve">Now we need to prepare a dataframe of rolling means for each emotion.</w:t>
       </w:r>
     </w:p>
     <w:bookmarkStart w:id="47" w:name="annotated-cell-17"/>
@@ -3541,7 +3469,7 @@
         <w:pStyle w:val="Definition"/>
       </w:pPr>
       <w:r>
-        <w:t xml:space="preserve">Since we will take rolling mean of 12 frames (roughly corresponding to one-minute period), the resulting data frame will have 11 rows less than the original time series data frame.</w:t>
+        <w:t xml:space="preserve">Since we will take rolling mean of 12 frames (roughly corresponding to one-minute period), the resulting dataframe will have 11 rows less than the original time series dataframe.</w:t>
       </w:r>
     </w:p>
     <w:p>
@@ -3557,7 +3485,7 @@
         <w:pStyle w:val="Definition"/>
       </w:pPr>
       <w:r>
-        <w:t xml:space="preserve">We taking rolling mean of 12 values, aligned with the right, which means that we take into account emotional states expressed in the last minute (12 frames, spacing between the frames is roughly 5 seconds) when evaluating the current frame (right alignment).</w:t>
+        <w:t xml:space="preserve">We taking rolling mean of 12 values, aligned with the right, which means that we take into account emotional states expressed in the last minute (12 frames, spacing between the frames is roughly 5 seconds) when evaluating the currentent frame (right alignment).</w:t>
       </w:r>
     </w:p>
     <w:p>
@@ -4121,7 +4049,7 @@
               <a:graphicData uri="http://schemas.openxmlformats.org/drawingml/2006/picture">
                 <pic:pic>
                   <pic:nvPicPr>
-                    <pic:cNvPr descr="notebook_files/figure-docx/fig1-1.png" id="51" name="Picture"/>
+                    <pic:cNvPr descr="notebook_files/figure-docx/unnamed-chunk-16-1.png" id="51" name="Picture"/>
                     <pic:cNvPicPr>
                       <a:picLocks noChangeArrowheads="1" noChangeAspect="1"/>
                     </pic:cNvPicPr>
@@ -5171,7 +5099,7 @@
               <a:graphicData uri="http://schemas.openxmlformats.org/drawingml/2006/picture">
                 <pic:pic>
                   <pic:nvPicPr>
-                    <pic:cNvPr descr="notebook_files/figure-docx/fig2-1.png" id="56" name="Picture"/>
+                    <pic:cNvPr descr="notebook_files/figure-docx/unnamed-chunk-18-1.png" id="56" name="Picture"/>
                     <pic:cNvPicPr>
                       <a:picLocks noChangeArrowheads="1" noChangeAspect="1"/>
                     </pic:cNvPicPr>
@@ -5360,13 +5288,256 @@
         <w:rPr>
           <w:rStyle w:val="NormalTok"/>
         </w:rPr>
+        <w:t xml:space="preserve">)</w:t>
+      </w:r>
+      <w:r>
+        <w:br/>
+      </w:r>
+      <w:r>
+        <w:rPr>
+          <w:rStyle w:val="NormalTok"/>
+        </w:rPr>
+        <w:t xml:space="preserve">ms </w:t>
+      </w:r>
+      <w:r>
+        <w:rPr>
+          <w:rStyle w:val="OtherTok"/>
+        </w:rPr>
+        <w:t xml:space="preserve">&lt;-</w:t>
+      </w:r>
+      <w:r>
+        <w:rPr>
+          <w:rStyle w:val="NormalTok"/>
+        </w:rPr>
+        <w:t xml:space="preserve"> </w:t>
+      </w:r>
+      <w:r>
+        <w:rPr>
+          <w:rStyle w:val="FunctionTok"/>
+        </w:rPr>
+        <w:t xml:space="preserve">c</w:t>
+      </w:r>
+      <w:r>
+        <w:rPr>
+          <w:rStyle w:val="NormalTok"/>
+        </w:rPr>
+        <w:t xml:space="preserve">()</w:t>
+      </w:r>
+      <w:r>
+        <w:br/>
+      </w:r>
+      <w:r>
+        <w:rPr>
+          <w:rStyle w:val="ControlFlowTok"/>
+        </w:rPr>
+        <w:t xml:space="preserve">for</w:t>
+      </w:r>
+      <w:r>
+        <w:rPr>
+          <w:rStyle w:val="NormalTok"/>
+        </w:rPr>
+        <w:t xml:space="preserve"> (i </w:t>
+      </w:r>
+      <w:r>
+        <w:rPr>
+          <w:rStyle w:val="ControlFlowTok"/>
+        </w:rPr>
+        <w:t xml:space="preserve">in</w:t>
+      </w:r>
+      <w:r>
+        <w:rPr>
+          <w:rStyle w:val="NormalTok"/>
+        </w:rPr>
+        <w:t xml:space="preserve"> </w:t>
+      </w:r>
+      <w:r>
+        <w:rPr>
+          <w:rStyle w:val="DecValTok"/>
+        </w:rPr>
+        <w:t xml:space="preserve">1</w:t>
+      </w:r>
+      <w:r>
+        <w:rPr>
+          <w:rStyle w:val="SpecialCharTok"/>
+        </w:rPr>
+        <w:t xml:space="preserve">:</w:t>
+      </w:r>
+      <w:r>
+        <w:rPr>
+          <w:rStyle w:val="FunctionTok"/>
+        </w:rPr>
+        <w:t xml:space="preserve">length</w:t>
+      </w:r>
+      <w:r>
+        <w:rPr>
+          <w:rStyle w:val="NormalTok"/>
+        </w:rPr>
+        <w:t xml:space="preserve">(cps_m)){</w:t>
+      </w:r>
+      <w:r>
+        <w:br/>
+      </w:r>
+      <w:r>
+        <w:rPr>
+          <w:rStyle w:val="NormalTok"/>
+        </w:rPr>
+        <w:t xml:space="preserve">    ms[i] </w:t>
+      </w:r>
+      <w:r>
+        <w:rPr>
+          <w:rStyle w:val="OtherTok"/>
+        </w:rPr>
+        <w:t xml:space="preserve">&lt;-</w:t>
+      </w:r>
+      <w:r>
+        <w:rPr>
+          <w:rStyle w:val="NormalTok"/>
+        </w:rPr>
+        <w:t xml:space="preserve"> </w:t>
+      </w:r>
+      <w:r>
+        <w:rPr>
+          <w:rStyle w:val="FunctionTok"/>
+        </w:rPr>
+        <w:t xml:space="preserve">paste</w:t>
+      </w:r>
+      <w:r>
+        <w:rPr>
+          <w:rStyle w:val="NormalTok"/>
+        </w:rPr>
+        <w:t xml:space="preserve">(</w:t>
+      </w:r>
+      <w:r>
+        <w:rPr>
+          <w:rStyle w:val="FunctionTok"/>
+        </w:rPr>
+        <w:t xml:space="preserve">floor</w:t>
+      </w:r>
+      <w:r>
+        <w:rPr>
+          <w:rStyle w:val="NormalTok"/>
+        </w:rPr>
+        <w:t xml:space="preserve">(cps_m[i]),</w:t>
+      </w:r>
+      <w:r>
+        <w:rPr>
+          <w:rStyle w:val="StringTok"/>
+        </w:rPr>
+        <w:t xml:space="preserve">"m"</w:t>
+      </w:r>
+      <w:r>
+        <w:rPr>
+          <w:rStyle w:val="NormalTok"/>
+        </w:rPr>
+        <w:t xml:space="preserve"> ,</w:t>
+      </w:r>
+      <w:r>
+        <w:rPr>
+          <w:rStyle w:val="FunctionTok"/>
+        </w:rPr>
+        <w:t xml:space="preserve">floor</w:t>
+      </w:r>
+      <w:r>
+        <w:rPr>
+          <w:rStyle w:val="NormalTok"/>
+        </w:rPr>
+        <w:t xml:space="preserve">((cps_m[i] </w:t>
+      </w:r>
+      <w:r>
+        <w:rPr>
+          <w:rStyle w:val="SpecialCharTok"/>
+        </w:rPr>
+        <w:t xml:space="preserve">-</w:t>
+      </w:r>
+      <w:r>
+        <w:rPr>
+          <w:rStyle w:val="NormalTok"/>
+        </w:rPr>
+        <w:t xml:space="preserve"> </w:t>
+      </w:r>
+      <w:r>
+        <w:rPr>
+          <w:rStyle w:val="FunctionTok"/>
+        </w:rPr>
+        <w:t xml:space="preserve">floor</w:t>
+      </w:r>
+      <w:r>
+        <w:rPr>
+          <w:rStyle w:val="NormalTok"/>
+        </w:rPr>
+        <w:t xml:space="preserve">(cps_m[i]))</w:t>
+      </w:r>
+      <w:r>
+        <w:rPr>
+          <w:rStyle w:val="SpecialCharTok"/>
+        </w:rPr>
+        <w:t xml:space="preserve">*</w:t>
+      </w:r>
+      <w:r>
+        <w:rPr>
+          <w:rStyle w:val="DecValTok"/>
+        </w:rPr>
+        <w:t xml:space="preserve">60</w:t>
+      </w:r>
+      <w:r>
+        <w:rPr>
+          <w:rStyle w:val="NormalTok"/>
+        </w:rPr>
+        <w:t xml:space="preserve">) </w:t>
+      </w:r>
+      <w:r>
+        <w:rPr>
+          <w:rStyle w:val="SpecialCharTok"/>
+        </w:rPr>
+        <w:t xml:space="preserve">-</w:t>
+      </w:r>
+      <w:r>
+        <w:rPr>
+          <w:rStyle w:val="NormalTok"/>
+        </w:rPr>
+        <w:t xml:space="preserve"> </w:t>
+      </w:r>
+      <w:r>
+        <w:rPr>
+          <w:rStyle w:val="DecValTok"/>
+        </w:rPr>
+        <w:t xml:space="preserve">3</w:t>
+      </w:r>
+      <w:r>
+        <w:rPr>
+          <w:rStyle w:val="NormalTok"/>
+        </w:rPr>
         <w:t xml:space="preserve">, </w:t>
       </w:r>
       <w:r>
         <w:rPr>
           <w:rStyle w:val="StringTok"/>
         </w:rPr>
-        <w:t xml:space="preserve">'G'</w:t>
+        <w:t xml:space="preserve">"s"</w:t>
+      </w:r>
+      <w:r>
+        <w:rPr>
+          <w:rStyle w:val="NormalTok"/>
+        </w:rPr>
+        <w:t xml:space="preserve">, </w:t>
+      </w:r>
+      <w:r>
+        <w:rPr>
+          <w:rStyle w:val="AttributeTok"/>
+        </w:rPr>
+        <w:t xml:space="preserve">sep =</w:t>
+      </w:r>
+      <w:r>
+        <w:rPr>
+          <w:rStyle w:val="NormalTok"/>
+        </w:rPr>
+        <w:t xml:space="preserve"> </w:t>
+      </w:r>
+      <w:r>
+        <w:rPr>
+          <w:rStyle w:val="StringTok"/>
+        </w:rPr>
+        <w:t xml:space="preserve">""</w:t>
       </w:r>
       <w:r>
         <w:rPr>
@@ -5381,7 +5552,27 @@
         <w:rPr>
           <w:rStyle w:val="NormalTok"/>
         </w:rPr>
-        <w:t xml:space="preserve">ms </w:t>
+        <w:t xml:space="preserve">}</w:t>
+      </w:r>
+    </w:p>
+    <w:bookmarkEnd w:id="59"/>
+    <w:p>
+      <w:pPr>
+        <w:pStyle w:val="FirstParagraph"/>
+      </w:pPr>
+      <w:r>
+        <w:t xml:space="preserve">Now, let’s give a short description for each change point.</w:t>
+      </w:r>
+    </w:p>
+    <w:p>
+      <w:pPr>
+        <w:pStyle w:val="SourceCode"/>
+      </w:pPr>
+      <w:r>
+        <w:rPr>
+          <w:rStyle w:val="NormalTok"/>
+        </w:rPr>
+        <w:t xml:space="preserve">desc </w:t>
       </w:r>
       <w:r>
         <w:rPr>
@@ -5405,67 +5596,147 @@
         <w:rPr>
           <w:rStyle w:val="NormalTok"/>
         </w:rPr>
-        <w:t xml:space="preserve">()</w:t>
-      </w:r>
-      <w:r>
-        <w:br/>
-      </w:r>
-      <w:r>
-        <w:rPr>
-          <w:rStyle w:val="ControlFlowTok"/>
-        </w:rPr>
-        <w:t xml:space="preserve">for</w:t>
-      </w:r>
-      <w:r>
-        <w:rPr>
-          <w:rStyle w:val="NormalTok"/>
-        </w:rPr>
-        <w:t xml:space="preserve"> (i </w:t>
-      </w:r>
-      <w:r>
-        <w:rPr>
-          <w:rStyle w:val="ControlFlowTok"/>
-        </w:rPr>
-        <w:t xml:space="preserve">in</w:t>
-      </w:r>
-      <w:r>
-        <w:rPr>
-          <w:rStyle w:val="NormalTok"/>
-        </w:rPr>
-        <w:t xml:space="preserve"> </w:t>
-      </w:r>
-      <w:r>
-        <w:rPr>
-          <w:rStyle w:val="DecValTok"/>
-        </w:rPr>
-        <w:t xml:space="preserve">1</w:t>
-      </w:r>
-      <w:r>
-        <w:rPr>
-          <w:rStyle w:val="SpecialCharTok"/>
-        </w:rPr>
-        <w:t xml:space="preserve">:</w:t>
-      </w:r>
-      <w:r>
-        <w:rPr>
-          <w:rStyle w:val="FunctionTok"/>
-        </w:rPr>
-        <w:t xml:space="preserve">length</w:t>
-      </w:r>
-      <w:r>
-        <w:rPr>
-          <w:rStyle w:val="NormalTok"/>
-        </w:rPr>
-        <w:t xml:space="preserve">(cps_m)){</w:t>
-      </w:r>
-      <w:r>
-        <w:br/>
-      </w:r>
-      <w:r>
-        <w:rPr>
-          <w:rStyle w:val="NormalTok"/>
-        </w:rPr>
-        <w:t xml:space="preserve">    ms[i] </w:t>
+        <w:t xml:space="preserve">(</w:t>
+      </w:r>
+      <w:r>
+        <w:br/>
+      </w:r>
+      <w:r>
+        <w:rPr>
+          <w:rStyle w:val="NormalTok"/>
+        </w:rPr>
+        <w:t xml:space="preserve">  </w:t>
+      </w:r>
+      <w:r>
+        <w:rPr>
+          <w:rStyle w:val="StringTok"/>
+        </w:rPr>
+        <w:t xml:space="preserve">'Decline of negative emotions'</w:t>
+      </w:r>
+      <w:r>
+        <w:rPr>
+          <w:rStyle w:val="NormalTok"/>
+        </w:rPr>
+        <w:t xml:space="preserve">,</w:t>
+      </w:r>
+      <w:r>
+        <w:br/>
+      </w:r>
+      <w:r>
+        <w:rPr>
+          <w:rStyle w:val="NormalTok"/>
+        </w:rPr>
+        <w:t xml:space="preserve">  </w:t>
+      </w:r>
+      <w:r>
+        <w:rPr>
+          <w:rStyle w:val="StringTok"/>
+        </w:rPr>
+        <w:t xml:space="preserve">'Rise of neutral expression'</w:t>
+      </w:r>
+      <w:r>
+        <w:rPr>
+          <w:rStyle w:val="NormalTok"/>
+        </w:rPr>
+        <w:t xml:space="preserve">,</w:t>
+      </w:r>
+      <w:r>
+        <w:br/>
+      </w:r>
+      <w:r>
+        <w:rPr>
+          <w:rStyle w:val="NormalTok"/>
+        </w:rPr>
+        <w:t xml:space="preserve">  </w:t>
+      </w:r>
+      <w:r>
+        <w:rPr>
+          <w:rStyle w:val="StringTok"/>
+        </w:rPr>
+        <w:t xml:space="preserve">'Continual rise of neutral expression to its maximum'</w:t>
+      </w:r>
+      <w:r>
+        <w:rPr>
+          <w:rStyle w:val="NormalTok"/>
+        </w:rPr>
+        <w:t xml:space="preserve">,</w:t>
+      </w:r>
+      <w:r>
+        <w:br/>
+      </w:r>
+      <w:r>
+        <w:rPr>
+          <w:rStyle w:val="NormalTok"/>
+        </w:rPr>
+        <w:t xml:space="preserve">  </w:t>
+      </w:r>
+      <w:r>
+        <w:rPr>
+          <w:rStyle w:val="StringTok"/>
+        </w:rPr>
+        <w:t xml:space="preserve">'Burst of negative emotions'</w:t>
+      </w:r>
+      <w:r>
+        <w:rPr>
+          <w:rStyle w:val="NormalTok"/>
+        </w:rPr>
+        <w:t xml:space="preserve">,</w:t>
+      </w:r>
+      <w:r>
+        <w:br/>
+      </w:r>
+      <w:r>
+        <w:rPr>
+          <w:rStyle w:val="NormalTok"/>
+        </w:rPr>
+        <w:t xml:space="preserve">  </w:t>
+      </w:r>
+      <w:r>
+        <w:rPr>
+          <w:rStyle w:val="StringTok"/>
+        </w:rPr>
+        <w:t xml:space="preserve">'Continutal rise of negative emotions'</w:t>
+      </w:r>
+      <w:r>
+        <w:rPr>
+          <w:rStyle w:val="NormalTok"/>
+        </w:rPr>
+        <w:t xml:space="preserve">,</w:t>
+      </w:r>
+      <w:r>
+        <w:br/>
+      </w:r>
+      <w:r>
+        <w:rPr>
+          <w:rStyle w:val="NormalTok"/>
+        </w:rPr>
+        <w:t xml:space="preserve">  </w:t>
+      </w:r>
+      <w:r>
+        <w:rPr>
+          <w:rStyle w:val="StringTok"/>
+        </w:rPr>
+        <w:t xml:space="preserve">'Rise of neutral expression, decline of negative emotions'</w:t>
+      </w:r>
+      <w:r>
+        <w:br/>
+      </w:r>
+      <w:r>
+        <w:rPr>
+          <w:rStyle w:val="NormalTok"/>
+        </w:rPr>
+        <w:t xml:space="preserve">)</w:t>
+      </w:r>
+    </w:p>
+    <w:p>
+      <w:pPr>
+        <w:pStyle w:val="SourceCode"/>
+      </w:pPr>
+      <w:r>
+        <w:rPr>
+          <w:rStyle w:val="NormalTok"/>
+        </w:rPr>
+        <w:t xml:space="preserve">table </w:t>
       </w:r>
       <w:r>
         <w:rPr>
@@ -5483,393 +5754,28 @@
         <w:rPr>
           <w:rStyle w:val="FunctionTok"/>
         </w:rPr>
-        <w:t xml:space="preserve">paste</w:t>
-      </w:r>
-      <w:r>
-        <w:rPr>
-          <w:rStyle w:val="NormalTok"/>
-        </w:rPr>
-        <w:t xml:space="preserve">(</w:t>
-      </w:r>
-      <w:r>
-        <w:rPr>
-          <w:rStyle w:val="FunctionTok"/>
-        </w:rPr>
-        <w:t xml:space="preserve">floor</w:t>
-      </w:r>
-      <w:r>
-        <w:rPr>
-          <w:rStyle w:val="NormalTok"/>
-        </w:rPr>
-        <w:t xml:space="preserve">(cps_m[i]),</w:t>
-      </w:r>
-      <w:r>
-        <w:rPr>
-          <w:rStyle w:val="StringTok"/>
-        </w:rPr>
-        <w:t xml:space="preserve">"m"</w:t>
-      </w:r>
-      <w:r>
-        <w:rPr>
-          <w:rStyle w:val="NormalTok"/>
-        </w:rPr>
-        <w:t xml:space="preserve"> ,</w:t>
-      </w:r>
-      <w:r>
-        <w:rPr>
-          <w:rStyle w:val="FunctionTok"/>
-        </w:rPr>
-        <w:t xml:space="preserve">floor</w:t>
-      </w:r>
-      <w:r>
-        <w:rPr>
-          <w:rStyle w:val="NormalTok"/>
-        </w:rPr>
-        <w:t xml:space="preserve">((cps_m[i] </w:t>
-      </w:r>
-      <w:r>
-        <w:rPr>
-          <w:rStyle w:val="SpecialCharTok"/>
-        </w:rPr>
-        <w:t xml:space="preserve">-</w:t>
-      </w:r>
-      <w:r>
-        <w:rPr>
-          <w:rStyle w:val="NormalTok"/>
-        </w:rPr>
-        <w:t xml:space="preserve"> </w:t>
-      </w:r>
-      <w:r>
-        <w:rPr>
-          <w:rStyle w:val="FunctionTok"/>
-        </w:rPr>
-        <w:t xml:space="preserve">floor</w:t>
-      </w:r>
-      <w:r>
-        <w:rPr>
-          <w:rStyle w:val="NormalTok"/>
-        </w:rPr>
-        <w:t xml:space="preserve">(cps_m[i]))</w:t>
-      </w:r>
-      <w:r>
-        <w:rPr>
-          <w:rStyle w:val="SpecialCharTok"/>
-        </w:rPr>
-        <w:t xml:space="preserve">*</w:t>
-      </w:r>
-      <w:r>
-        <w:rPr>
-          <w:rStyle w:val="DecValTok"/>
-        </w:rPr>
-        <w:t xml:space="preserve">60</w:t>
-      </w:r>
-      <w:r>
-        <w:rPr>
-          <w:rStyle w:val="NormalTok"/>
-        </w:rPr>
-        <w:t xml:space="preserve">) </w:t>
-      </w:r>
-      <w:r>
-        <w:rPr>
-          <w:rStyle w:val="SpecialCharTok"/>
-        </w:rPr>
-        <w:t xml:space="preserve">-</w:t>
-      </w:r>
-      <w:r>
-        <w:rPr>
-          <w:rStyle w:val="NormalTok"/>
-        </w:rPr>
-        <w:t xml:space="preserve"> </w:t>
-      </w:r>
-      <w:r>
-        <w:rPr>
-          <w:rStyle w:val="DecValTok"/>
-        </w:rPr>
-        <w:t xml:space="preserve">3</w:t>
-      </w:r>
-      <w:r>
-        <w:rPr>
-          <w:rStyle w:val="NormalTok"/>
-        </w:rPr>
-        <w:t xml:space="preserve">, </w:t>
-      </w:r>
-      <w:r>
-        <w:rPr>
-          <w:rStyle w:val="StringTok"/>
-        </w:rPr>
-        <w:t xml:space="preserve">"s"</w:t>
-      </w:r>
-      <w:r>
-        <w:rPr>
-          <w:rStyle w:val="NormalTok"/>
-        </w:rPr>
-        <w:t xml:space="preserve">, </w:t>
-      </w:r>
-      <w:r>
-        <w:rPr>
-          <w:rStyle w:val="AttributeTok"/>
-        </w:rPr>
-        <w:t xml:space="preserve">sep =</w:t>
-      </w:r>
-      <w:r>
-        <w:rPr>
-          <w:rStyle w:val="NormalTok"/>
-        </w:rPr>
-        <w:t xml:space="preserve"> </w:t>
-      </w:r>
-      <w:r>
-        <w:rPr>
-          <w:rStyle w:val="StringTok"/>
-        </w:rPr>
-        <w:t xml:space="preserve">""</w:t>
-      </w:r>
-      <w:r>
-        <w:rPr>
-          <w:rStyle w:val="NormalTok"/>
-        </w:rPr>
-        <w:t xml:space="preserve">)</w:t>
-      </w:r>
-      <w:r>
-        <w:br/>
-      </w:r>
-      <w:r>
-        <w:rPr>
-          <w:rStyle w:val="NormalTok"/>
-        </w:rPr>
-        <w:t xml:space="preserve">}</w:t>
-      </w:r>
-    </w:p>
-    <w:bookmarkEnd w:id="59"/>
-    <w:p>
-      <w:pPr>
-        <w:pStyle w:val="FirstParagraph"/>
-      </w:pPr>
-      <w:r>
-        <w:t xml:space="preserve">Now, let’s give a short description for each change point.</w:t>
+        <w:t xml:space="preserve">data.frame</w:t>
+      </w:r>
+      <w:r>
+        <w:rPr>
+          <w:rStyle w:val="NormalTok"/>
+        </w:rPr>
+        <w:t xml:space="preserve">(lts, cps, ms, desc)</w:t>
+      </w:r>
+      <w:r>
+        <w:br/>
+      </w:r>
+      <w:r>
+        <w:rPr>
+          <w:rStyle w:val="CommentTok"/>
+        </w:rPr>
+        <w:t xml:space="preserve"># write.csv(table, file = "../results/change_points_300.csv")</w:t>
       </w:r>
     </w:p>
     <w:p>
       <w:pPr>
         <w:pStyle w:val="SourceCode"/>
       </w:pPr>
-      <w:r>
-        <w:rPr>
-          <w:rStyle w:val="NormalTok"/>
-        </w:rPr>
-        <w:t xml:space="preserve">desc </w:t>
-      </w:r>
-      <w:r>
-        <w:rPr>
-          <w:rStyle w:val="OtherTok"/>
-        </w:rPr>
-        <w:t xml:space="preserve">&lt;-</w:t>
-      </w:r>
-      <w:r>
-        <w:rPr>
-          <w:rStyle w:val="NormalTok"/>
-        </w:rPr>
-        <w:t xml:space="preserve"> </w:t>
-      </w:r>
-      <w:r>
-        <w:rPr>
-          <w:rStyle w:val="FunctionTok"/>
-        </w:rPr>
-        <w:t xml:space="preserve">c</w:t>
-      </w:r>
-      <w:r>
-        <w:rPr>
-          <w:rStyle w:val="NormalTok"/>
-        </w:rPr>
-        <w:t xml:space="preserve">(</w:t>
-      </w:r>
-      <w:r>
-        <w:br/>
-      </w:r>
-      <w:r>
-        <w:rPr>
-          <w:rStyle w:val="NormalTok"/>
-        </w:rPr>
-        <w:t xml:space="preserve">  </w:t>
-      </w:r>
-      <w:r>
-        <w:rPr>
-          <w:rStyle w:val="StringTok"/>
-        </w:rPr>
-        <w:t xml:space="preserve">'Rise of negative emotions to its maximum'</w:t>
-      </w:r>
-      <w:r>
-        <w:rPr>
-          <w:rStyle w:val="NormalTok"/>
-        </w:rPr>
-        <w:t xml:space="preserve">,</w:t>
-      </w:r>
-      <w:r>
-        <w:br/>
-      </w:r>
-      <w:r>
-        <w:rPr>
-          <w:rStyle w:val="NormalTok"/>
-        </w:rPr>
-        <w:t xml:space="preserve">  </w:t>
-      </w:r>
-      <w:r>
-        <w:rPr>
-          <w:rStyle w:val="StringTok"/>
-        </w:rPr>
-        <w:t xml:space="preserve">'Decline of negative emotions'</w:t>
-      </w:r>
-      <w:r>
-        <w:rPr>
-          <w:rStyle w:val="NormalTok"/>
-        </w:rPr>
-        <w:t xml:space="preserve">,</w:t>
-      </w:r>
-      <w:r>
-        <w:br/>
-      </w:r>
-      <w:r>
-        <w:rPr>
-          <w:rStyle w:val="NormalTok"/>
-        </w:rPr>
-        <w:t xml:space="preserve">  </w:t>
-      </w:r>
-      <w:r>
-        <w:rPr>
-          <w:rStyle w:val="StringTok"/>
-        </w:rPr>
-        <w:t xml:space="preserve">'Rise of neutral expression'</w:t>
-      </w:r>
-      <w:r>
-        <w:rPr>
-          <w:rStyle w:val="NormalTok"/>
-        </w:rPr>
-        <w:t xml:space="preserve">,</w:t>
-      </w:r>
-      <w:r>
-        <w:br/>
-      </w:r>
-      <w:r>
-        <w:rPr>
-          <w:rStyle w:val="NormalTok"/>
-        </w:rPr>
-        <w:t xml:space="preserve">  </w:t>
-      </w:r>
-      <w:r>
-        <w:rPr>
-          <w:rStyle w:val="StringTok"/>
-        </w:rPr>
-        <w:t xml:space="preserve">'Continual rise of neutral expression to its maximum'</w:t>
-      </w:r>
-      <w:r>
-        <w:rPr>
-          <w:rStyle w:val="NormalTok"/>
-        </w:rPr>
-        <w:t xml:space="preserve">,</w:t>
-      </w:r>
-      <w:r>
-        <w:br/>
-      </w:r>
-      <w:r>
-        <w:rPr>
-          <w:rStyle w:val="NormalTok"/>
-        </w:rPr>
-        <w:t xml:space="preserve">  </w:t>
-      </w:r>
-      <w:r>
-        <w:rPr>
-          <w:rStyle w:val="StringTok"/>
-        </w:rPr>
-        <w:t xml:space="preserve">'Burst of negative emotions'</w:t>
-      </w:r>
-      <w:r>
-        <w:rPr>
-          <w:rStyle w:val="NormalTok"/>
-        </w:rPr>
-        <w:t xml:space="preserve">,</w:t>
-      </w:r>
-      <w:r>
-        <w:br/>
-      </w:r>
-      <w:r>
-        <w:rPr>
-          <w:rStyle w:val="NormalTok"/>
-        </w:rPr>
-        <w:t xml:space="preserve">  </w:t>
-      </w:r>
-      <w:r>
-        <w:rPr>
-          <w:rStyle w:val="StringTok"/>
-        </w:rPr>
-        <w:t xml:space="preserve">'Continual rise of negative emotions'</w:t>
-      </w:r>
-      <w:r>
-        <w:rPr>
-          <w:rStyle w:val="NormalTok"/>
-        </w:rPr>
-        <w:t xml:space="preserve">,</w:t>
-      </w:r>
-      <w:r>
-        <w:br/>
-      </w:r>
-      <w:r>
-        <w:rPr>
-          <w:rStyle w:val="NormalTok"/>
-        </w:rPr>
-        <w:t xml:space="preserve">  </w:t>
-      </w:r>
-      <w:r>
-        <w:rPr>
-          <w:rStyle w:val="StringTok"/>
-        </w:rPr>
-        <w:t xml:space="preserve">'Rise of neutral expression, decline of negative emotions'</w:t>
-      </w:r>
-      <w:r>
-        <w:br/>
-      </w:r>
-      <w:r>
-        <w:rPr>
-          <w:rStyle w:val="NormalTok"/>
-        </w:rPr>
-        <w:t xml:space="preserve">)</w:t>
-      </w:r>
-    </w:p>
-    <w:p>
-      <w:pPr>
-        <w:pStyle w:val="SourceCode"/>
-      </w:pPr>
-      <w:r>
-        <w:rPr>
-          <w:rStyle w:val="NormalTok"/>
-        </w:rPr>
-        <w:t xml:space="preserve">table </w:t>
-      </w:r>
-      <w:r>
-        <w:rPr>
-          <w:rStyle w:val="OtherTok"/>
-        </w:rPr>
-        <w:t xml:space="preserve">&lt;-</w:t>
-      </w:r>
-      <w:r>
-        <w:rPr>
-          <w:rStyle w:val="NormalTok"/>
-        </w:rPr>
-        <w:t xml:space="preserve"> </w:t>
-      </w:r>
-      <w:r>
-        <w:rPr>
-          <w:rStyle w:val="FunctionTok"/>
-        </w:rPr>
-        <w:t xml:space="preserve">data.frame</w:t>
-      </w:r>
-      <w:r>
-        <w:rPr>
-          <w:rStyle w:val="NormalTok"/>
-        </w:rPr>
-        <w:t xml:space="preserve">(lts, cps, ms, desc)</w:t>
-      </w:r>
-      <w:r>
-        <w:br/>
-      </w:r>
       <w:r>
         <w:rPr>
           <w:rStyle w:val="FunctionTok"/>
@@ -6003,56 +5909,6 @@
               <w:jc w:val="right"/>
             </w:pPr>
             <w:r>
-              <w:t xml:space="preserve">76</w:t>
-            </w:r>
-          </w:p>
-        </w:tc>
-        <w:tc>
-          <w:tcPr/>
-          <w:p>
-            <w:pPr>
-              <w:pStyle w:val="Compact"/>
-              <w:jc w:val="left"/>
-            </w:pPr>
-            <w:r>
-              <w:t xml:space="preserve">6m20s</w:t>
-            </w:r>
-          </w:p>
-        </w:tc>
-        <w:tc>
-          <w:tcPr/>
-          <w:p>
-            <w:pPr>
-              <w:pStyle w:val="Compact"/>
-              <w:jc w:val="left"/>
-            </w:pPr>
-            <w:r>
-              <w:t xml:space="preserve">Rise of negative emotions to its maximum</w:t>
-            </w:r>
-          </w:p>
-        </w:tc>
-      </w:tr>
-      <w:tr>
-        <w:tc>
-          <w:tcPr/>
-          <w:p>
-            <w:pPr>
-              <w:pStyle w:val="Compact"/>
-              <w:jc w:val="left"/>
-            </w:pPr>
-            <w:r>
-              <w:t xml:space="preserve">B</w:t>
-            </w:r>
-          </w:p>
-        </w:tc>
-        <w:tc>
-          <w:tcPr/>
-          <w:p>
-            <w:pPr>
-              <w:pStyle w:val="Compact"/>
-              <w:jc w:val="right"/>
-            </w:pPr>
-            <w:r>
               <w:t xml:space="preserve">94</w:t>
             </w:r>
           </w:p>
@@ -6091,7 +5947,7 @@
               <w:jc w:val="left"/>
             </w:pPr>
             <w:r>
-              <w:t xml:space="preserve">C</w:t>
+              <w:t xml:space="preserve">B</w:t>
             </w:r>
           </w:p>
         </w:tc>
@@ -6141,7 +5997,7 @@
               <w:jc w:val="left"/>
             </w:pPr>
             <w:r>
-              <w:t xml:space="preserve">D</w:t>
+              <w:t xml:space="preserve">C</w:t>
             </w:r>
           </w:p>
         </w:tc>
@@ -6191,7 +6047,7 @@
               <w:jc w:val="left"/>
             </w:pPr>
             <w:r>
-              <w:t xml:space="preserve">E</w:t>
+              <w:t xml:space="preserve">D</w:t>
             </w:r>
           </w:p>
         </w:tc>
@@ -6241,7 +6097,7 @@
               <w:jc w:val="left"/>
             </w:pPr>
             <w:r>
-              <w:t xml:space="preserve">F</w:t>
+              <w:t xml:space="preserve">E</w:t>
             </w:r>
           </w:p>
         </w:tc>
@@ -6253,7 +6109,7 @@
               <w:jc w:val="right"/>
             </w:pPr>
             <w:r>
-              <w:t xml:space="preserve">227</w:t>
+              <w:t xml:space="preserve">228</w:t>
             </w:r>
           </w:p>
         </w:tc>
@@ -6265,7 +6121,7 @@
               <w:jc w:val="left"/>
             </w:pPr>
             <w:r>
-              <w:t xml:space="preserve">19m3s</w:t>
+              <w:t xml:space="preserve">19m8s</w:t>
             </w:r>
           </w:p>
         </w:tc>
@@ -6277,7 +6133,7 @@
               <w:jc w:val="left"/>
             </w:pPr>
             <w:r>
-              <w:t xml:space="preserve">Continual rise of negative emotions</w:t>
+              <w:t xml:space="preserve">Continutal rise of negative emotions</w:t>
             </w:r>
           </w:p>
         </w:tc>
@@ -6291,7 +6147,7 @@
               <w:jc w:val="left"/>
             </w:pPr>
             <w:r>
-              <w:t xml:space="preserve">G</w:t>
+              <w:t xml:space="preserve">F</w:t>
             </w:r>
           </w:p>
         </w:tc>
@@ -6303,7 +6159,7 @@
               <w:jc w:val="right"/>
             </w:pPr>
             <w:r>
-              <w:t xml:space="preserve">264</w:t>
+              <w:t xml:space="preserve">268</w:t>
             </w:r>
           </w:p>
         </w:tc>
@@ -6315,7 +6171,7 @@
               <w:jc w:val="left"/>
             </w:pPr>
             <w:r>
-              <w:t xml:space="preserve">22m10s</w:t>
+              <w:t xml:space="preserve">22m30s</w:t>
             </w:r>
           </w:p>
         </w:tc>

</xml_diff>

<commit_message>
old version, new renders
</commit_message>
<xml_diff>
--- a/notebook.docx
+++ b/notebook.docx
@@ -7,19 +7,67 @@
         <w:pStyle w:val="Title"/>
       </w:pPr>
       <w:r>
-        <w:t xml:space="preserve">Emerge</w:t>
-      </w:r>
-      <w:r>
-        <w:t xml:space="preserve"> </w:t>
-      </w:r>
-      <w:r>
-        <w:t xml:space="preserve">chapter</w:t>
-      </w:r>
-      <w:r>
-        <w:t xml:space="preserve"> </w:t>
-      </w:r>
-      <w:r>
-        <w:t xml:space="preserve">Notebook</w:t>
+        <w:t xml:space="preserve">Emotional</w:t>
+      </w:r>
+      <w:r>
+        <w:t xml:space="preserve"> </w:t>
+      </w:r>
+      <w:r>
+        <w:t xml:space="preserve">dynamics</w:t>
+      </w:r>
+      <w:r>
+        <w:t xml:space="preserve"> </w:t>
+      </w:r>
+      <w:r>
+        <w:t xml:space="preserve">in</w:t>
+      </w:r>
+      <w:r>
+        <w:t xml:space="preserve"> </w:t>
+      </w:r>
+      <w:r>
+        <w:t xml:space="preserve">online</w:t>
+      </w:r>
+      <w:r>
+        <w:t xml:space="preserve"> </w:t>
+      </w:r>
+      <w:r>
+        <w:t xml:space="preserve">videos:</w:t>
+      </w:r>
+      <w:r>
+        <w:t xml:space="preserve"> </w:t>
+      </w:r>
+      <w:r>
+        <w:t xml:space="preserve">Integrating</w:t>
+      </w:r>
+      <w:r>
+        <w:t xml:space="preserve"> </w:t>
+      </w:r>
+      <w:r>
+        <w:t xml:space="preserve">machine</w:t>
+      </w:r>
+      <w:r>
+        <w:t xml:space="preserve"> </w:t>
+      </w:r>
+      <w:r>
+        <w:t xml:space="preserve">learning</w:t>
+      </w:r>
+      <w:r>
+        <w:t xml:space="preserve"> </w:t>
+      </w:r>
+      <w:r>
+        <w:t xml:space="preserve">and</w:t>
+      </w:r>
+      <w:r>
+        <w:t xml:space="preserve"> </w:t>
+      </w:r>
+      <w:r>
+        <w:t xml:space="preserve">content</w:t>
+      </w:r>
+      <w:r>
+        <w:t xml:space="preserve"> </w:t>
+      </w:r>
+      <w:r>
+        <w:t xml:space="preserve">analysis</w:t>
       </w:r>
     </w:p>
     <w:p>
@@ -27,7 +75,27 @@
         <w:pStyle w:val="Author"/>
       </w:pPr>
       <w:r>
-        <w:t xml:space="preserve">AT</w:t>
+        <w:t xml:space="preserve">Sara</w:t>
+      </w:r>
+      <w:r>
+        <w:t xml:space="preserve"> </w:t>
+      </w:r>
+      <w:r>
+        <w:t xml:space="preserve">Major</w:t>
+      </w:r>
+    </w:p>
+    <w:p>
+      <w:pPr>
+        <w:pStyle w:val="Author"/>
+      </w:pPr>
+      <w:r>
+        <w:t xml:space="preserve">Aleksandar</w:t>
+      </w:r>
+      <w:r>
+        <w:t xml:space="preserve"> </w:t>
+      </w:r>
+      <w:r>
+        <w:t xml:space="preserve">Tomašević</w:t>
       </w:r>
     </w:p>
     <w:bookmarkStart w:id="22" w:name="prepare-data"/>
@@ -608,13 +676,13 @@
       </w:r>
     </w:p>
     <w:bookmarkEnd w:id="22"/>
-    <w:bookmarkStart w:id="45" w:name="changepoint-detection"/>
+    <w:bookmarkStart w:id="45" w:name="change-point-detection"/>
     <w:p>
       <w:pPr>
         <w:pStyle w:val="Heading2"/>
       </w:pPr>
       <w:r>
-        <w:t xml:space="preserve">Changepoint detection</w:t>
+        <w:t xml:space="preserve">Change-point detection</w:t>
       </w:r>
     </w:p>
     <w:p>
@@ -625,13 +693,13 @@
         <w:t xml:space="preserve">We take three different approaches to change point detection in order to assure the robustness of our results.</w:t>
       </w:r>
     </w:p>
-    <w:bookmarkStart w:id="37" w:name="bayesian-changepoint-detection-bcp"/>
+    <w:bookmarkStart w:id="37" w:name="bayesian-change-point-detection-bcp"/>
     <w:p>
       <w:pPr>
         <w:pStyle w:val="Heading3"/>
       </w:pPr>
       <w:r>
-        <w:t xml:space="preserve">Bayesian changepoint detection</w:t>
+        <w:t xml:space="preserve">Bayesian change-point detection</w:t>
       </w:r>
       <w:r>
         <w:t xml:space="preserve"> </w:t>
@@ -716,7 +784,7 @@
               <a:graphicData uri="http://schemas.openxmlformats.org/drawingml/2006/picture">
                 <pic:pic>
                   <pic:nvPicPr>
-                    <pic:cNvPr descr="notebook_files/figure-docx/unnamed-chunk-3-1.png" id="25" name="Picture"/>
+                    <pic:cNvPr descr="notebook_files/figure-docx/bcp-nt-1.png" id="25" name="Picture"/>
                     <pic:cNvPicPr>
                       <a:picLocks noChangeArrowheads="1" noChangeAspect="1"/>
                     </pic:cNvPicPr>
@@ -1047,7 +1115,7 @@
         <w:pStyle w:val="Compact"/>
       </w:pPr>
       <w:r>
-        <w:t xml:space="preserve">We set the of posterior probability of change point occuring in a specific frame is greater than 0.8.</w:t>
+        <w:t xml:space="preserve">We set the of posterior probability of change point occurring in a specific frame is greater than 0.8.</w:t>
       </w:r>
     </w:p>
     <w:p>
@@ -1055,7 +1123,7 @@
         <w:pStyle w:val="FirstParagraph"/>
       </w:pPr>
       <w:r>
-        <w:t xml:space="preserve">In case of neutral expressons,</w:t>
+        <w:t xml:space="preserve">In case of neutral expressions,</w:t>
       </w:r>
       <w:r>
         <w:t xml:space="preserve"> </w:t>
@@ -1147,7 +1215,7 @@
               <a:graphicData uri="http://schemas.openxmlformats.org/drawingml/2006/picture">
                 <pic:pic>
                   <pic:nvPicPr>
-                    <pic:cNvPr descr="notebook_files/figure-docx/unnamed-chunk-5-1.png" id="29" name="Picture"/>
+                    <pic:cNvPr descr="notebook_files/figure-docx/bcp-neg-1.png" id="29" name="Picture"/>
                     <pic:cNvPicPr>
                       <a:picLocks noChangeArrowheads="1" noChangeAspect="1"/>
                     </pic:cNvPicPr>
@@ -1464,7 +1532,7 @@
         <w:pStyle w:val="Definition"/>
       </w:pPr>
       <w:r>
-        <w:t xml:space="preserve">We set the of posterior probability of change point occuring in a specific frame is greater than 0.8.</w:t>
+        <w:t xml:space="preserve">We set the of posterior probability of change point occurring in a specific frame is greater than 0.8.</w:t>
       </w:r>
     </w:p>
     <w:p>
@@ -1475,7 +1543,7 @@
         <w:rPr>
           <w:rStyle w:val="VerbatimChar"/>
         </w:rPr>
-        <w:t xml:space="preserve">[1] "Number of change points detected: 4"</w:t>
+        <w:t xml:space="preserve">[1] "Number of change points detected: 5"</w:t>
       </w:r>
       <w:r>
         <w:br/>
@@ -1484,7 +1552,7 @@
         <w:rPr>
           <w:rStyle w:val="VerbatimChar"/>
         </w:rPr>
-        <w:t xml:space="preserve">[1] "Frames: 1"   "Frames: 91"  "Frames: 225" "Frames: 227"</w:t>
+        <w:t xml:space="preserve">[1] "Frames: 1"   "Frames: 91"  "Frames: 179" "Frames: 225" "Frames: 227"</w:t>
       </w:r>
     </w:p>
     <w:p>
@@ -1492,7 +1560,7 @@
         <w:pStyle w:val="FirstParagraph"/>
       </w:pPr>
       <w:r>
-        <w:t xml:space="preserve">In case of negative emotions, we have detected change points in frames: 1, 91, 225, 227.</w:t>
+        <w:t xml:space="preserve">In case of negative emotions, we have detected change points in frames: 1, 91, 179, 225, 227.</w:t>
       </w:r>
     </w:p>
     <w:bookmarkEnd w:id="31"/>
@@ -1525,7 +1593,7 @@
         <w:t xml:space="preserve"> </w:t>
       </w:r>
       <w:r>
-        <w:t xml:space="preserve">we can perform multivariate changepoint detection on all emotions.</w:t>
+        <w:t xml:space="preserve">we can perform multivariate change-point detection on all emotions.</w:t>
       </w:r>
     </w:p>
     <w:p>
@@ -1592,7 +1660,7 @@
               <a:graphicData uri="http://schemas.openxmlformats.org/drawingml/2006/picture">
                 <pic:pic>
                   <pic:nvPicPr>
-                    <pic:cNvPr descr="notebook_files/figure-docx/unnamed-chunk-7-1.png" id="34" name="Picture"/>
+                    <pic:cNvPr descr="notebook_files/figure-docx/bcp-all-1.png" id="34" name="Picture"/>
                     <pic:cNvPicPr>
                       <a:picLocks noChangeArrowheads="1" noChangeAspect="1"/>
                     </pic:cNvPicPr>
@@ -1909,7 +1977,7 @@
         <w:pStyle w:val="Definition"/>
       </w:pPr>
       <w:r>
-        <w:t xml:space="preserve">We set the of posterior probability of change point occuring in a specific frame is greater than 0.8.</w:t>
+        <w:t xml:space="preserve">We set the of posterior probability of change point occurring in a specific frame is greater than 0.8.</w:t>
       </w:r>
     </w:p>
     <w:p>
@@ -1920,7 +1988,7 @@
         <w:rPr>
           <w:rStyle w:val="VerbatimChar"/>
         </w:rPr>
-        <w:t xml:space="preserve">[1] "Number of change points detected: 5"</w:t>
+        <w:t xml:space="preserve">[1] "Number of change points detected: 2"</w:t>
       </w:r>
       <w:r>
         <w:br/>
@@ -1929,7 +1997,7 @@
         <w:rPr>
           <w:rStyle w:val="VerbatimChar"/>
         </w:rPr>
-        <w:t xml:space="preserve">[1] "Frames: 76"  "Frames: 95"  "Frames: 143" "Frames: 251" "Frames: 256"</w:t>
+        <w:t xml:space="preserve">[1] "Frames: 95"  "Frames: 157"</w:t>
       </w:r>
     </w:p>
     <w:p>
@@ -1937,7 +2005,7 @@
         <w:pStyle w:val="FirstParagraph"/>
       </w:pPr>
       <w:r>
-        <w:t xml:space="preserve">In case of all emotions, we have detected change points in frames: 76, 95, 143, 251, 256.</w:t>
+        <w:t xml:space="preserve">In case of all emotions, we have detected change points in frames: 95, 157.</w:t>
       </w:r>
     </w:p>
     <w:bookmarkEnd w:id="36"/>
@@ -2663,14 +2731,6 @@
     </w:p>
     <w:p>
       <w:pPr>
-        <w:pStyle w:val="BodyText"/>
-      </w:pPr>
-      <w:r>
-        <w:t xml:space="preserve">84 95 91 143 157 179 180 213 225 228 227 264 268</w:t>
-      </w:r>
-    </w:p>
-    <w:p>
-      <w:pPr>
         <w:pStyle w:val="SourceCode"/>
       </w:pPr>
       <w:r>
@@ -2707,6 +2767,18 @@
         <w:rPr>
           <w:rStyle w:val="DecValTok"/>
         </w:rPr>
+        <w:t xml:space="preserve">76</w:t>
+      </w:r>
+      <w:r>
+        <w:rPr>
+          <w:rStyle w:val="NormalTok"/>
+        </w:rPr>
+        <w:t xml:space="preserve">, </w:t>
+      </w:r>
+      <w:r>
+        <w:rPr>
+          <w:rStyle w:val="DecValTok"/>
+        </w:rPr>
         <w:t xml:space="preserve">94</w:t>
       </w:r>
       <w:r>
@@ -2755,7 +2827,7 @@
         <w:rPr>
           <w:rStyle w:val="DecValTok"/>
         </w:rPr>
-        <w:t xml:space="preserve">228</w:t>
+        <w:t xml:space="preserve">227</w:t>
       </w:r>
       <w:r>
         <w:rPr>
@@ -2767,7 +2839,7 @@
         <w:rPr>
           <w:rStyle w:val="DecValTok"/>
         </w:rPr>
-        <w:t xml:space="preserve">268</w:t>
+        <w:t xml:space="preserve">264</w:t>
       </w:r>
       <w:r>
         <w:rPr>
@@ -2974,7 +3046,7 @@
         <w:pStyle w:val="FirstParagraph"/>
       </w:pPr>
       <w:r>
-        <w:t xml:space="preserve">Now we need to prepare a dataframe of rolling means for each emotion.</w:t>
+        <w:t xml:space="preserve">Now we need to prepare a data frame of rolling means for each emotion.</w:t>
       </w:r>
     </w:p>
     <w:bookmarkStart w:id="47" w:name="annotated-cell-17"/>
@@ -3471,7 +3543,7 @@
         <w:pStyle w:val="Definition"/>
       </w:pPr>
       <w:r>
-        <w:t xml:space="preserve">Since we will take rolling mean of 12 frames (roughly corresponding to one-minute period), the resulting dataframe will have 11 rows less than the original time series dataframe.</w:t>
+        <w:t xml:space="preserve">Since we will take rolling mean of 12 frames (roughly corresponding to one-minute period), the resulting data frame will have 11 rows less than the original time series data frame.</w:t>
       </w:r>
     </w:p>
     <w:p>
@@ -3487,7 +3559,7 @@
         <w:pStyle w:val="Definition"/>
       </w:pPr>
       <w:r>
-        <w:t xml:space="preserve">We taking rolling mean of 12 values, aligned with the right, which means that we take into account emotional states expressed in the last minute (12 frames, spacing between the frames is roughly 5 seconds) when evaluating the currentent frame (right alignment).</w:t>
+        <w:t xml:space="preserve">We taking rolling mean of 12 values, aligned with the right, which means that we take into account emotional states expressed in the last minute (12 frames, spacing between the frames is roughly 5 seconds) when evaluating the current frame (right alignment).</w:t>
       </w:r>
     </w:p>
     <w:p>
@@ -4051,7 +4123,7 @@
               <a:graphicData uri="http://schemas.openxmlformats.org/drawingml/2006/picture">
                 <pic:pic>
                   <pic:nvPicPr>
-                    <pic:cNvPr descr="notebook_files/figure-docx/unnamed-chunk-16-1.png" id="51" name="Picture"/>
+                    <pic:cNvPr descr="notebook_files/figure-docx/fig1-1.png" id="51" name="Picture"/>
                     <pic:cNvPicPr>
                       <a:picLocks noChangeArrowheads="1" noChangeAspect="1"/>
                     </pic:cNvPicPr>
@@ -5101,7 +5173,7 @@
               <a:graphicData uri="http://schemas.openxmlformats.org/drawingml/2006/picture">
                 <pic:pic>
                   <pic:nvPicPr>
-                    <pic:cNvPr descr="notebook_files/figure-docx/unnamed-chunk-18-1.png" id="56" name="Picture"/>
+                    <pic:cNvPr descr="notebook_files/figure-docx/fig2-1.png" id="56" name="Picture"/>
                     <pic:cNvPicPr>
                       <a:picLocks noChangeArrowheads="1" noChangeAspect="1"/>
                     </pic:cNvPicPr>
@@ -5290,6 +5362,18 @@
         <w:rPr>
           <w:rStyle w:val="NormalTok"/>
         </w:rPr>
+        <w:t xml:space="preserve">, </w:t>
+      </w:r>
+      <w:r>
+        <w:rPr>
+          <w:rStyle w:val="StringTok"/>
+        </w:rPr>
+        <w:t xml:space="preserve">'G'</w:t>
+      </w:r>
+      <w:r>
+        <w:rPr>
+          <w:rStyle w:val="NormalTok"/>
+        </w:rPr>
         <w:t xml:space="preserve">)</w:t>
       </w:r>
       <w:r>
@@ -5613,6 +5697,27 @@
         <w:rPr>
           <w:rStyle w:val="StringTok"/>
         </w:rPr>
+        <w:t xml:space="preserve">'Rise of negative emotions to its maximum'</w:t>
+      </w:r>
+      <w:r>
+        <w:rPr>
+          <w:rStyle w:val="NormalTok"/>
+        </w:rPr>
+        <w:t xml:space="preserve">,</w:t>
+      </w:r>
+      <w:r>
+        <w:br/>
+      </w:r>
+      <w:r>
+        <w:rPr>
+          <w:rStyle w:val="NormalTok"/>
+        </w:rPr>
+        <w:t xml:space="preserve">  </w:t>
+      </w:r>
+      <w:r>
+        <w:rPr>
+          <w:rStyle w:val="StringTok"/>
+        </w:rPr>
         <w:t xml:space="preserve">'Decline of negative emotions'</w:t>
       </w:r>
       <w:r>
@@ -5697,7 +5802,7 @@
         <w:rPr>
           <w:rStyle w:val="StringTok"/>
         </w:rPr>
-        <w:t xml:space="preserve">'Continutal rise of negative emotions'</w:t>
+        <w:t xml:space="preserve">'Continual rise of negative emotions'</w:t>
       </w:r>
       <w:r>
         <w:rPr>
@@ -5774,423 +5879,6 @@
         <w:t xml:space="preserve"># write.csv(table, file = "../results/change_points_300.csv")</w:t>
       </w:r>
     </w:p>
-    <w:p>
-      <w:pPr>
-        <w:pStyle w:val="SourceCode"/>
-      </w:pPr>
-      <w:r>
-        <w:rPr>
-          <w:rStyle w:val="FunctionTok"/>
-        </w:rPr>
-        <w:t xml:space="preserve">kable</w:t>
-      </w:r>
-      <w:r>
-        <w:rPr>
-          <w:rStyle w:val="NormalTok"/>
-        </w:rPr>
-        <w:t xml:space="preserve">(table, </w:t>
-      </w:r>
-      <w:r>
-        <w:rPr>
-          <w:rStyle w:val="AttributeTok"/>
-        </w:rPr>
-        <w:t xml:space="preserve">caption =</w:t>
-      </w:r>
-      <w:r>
-        <w:rPr>
-          <w:rStyle w:val="NormalTok"/>
-        </w:rPr>
-        <w:t xml:space="preserve"> </w:t>
-      </w:r>
-      <w:r>
-        <w:rPr>
-          <w:rStyle w:val="StringTok"/>
-        </w:rPr>
-        <w:t xml:space="preserve">"Change points"</w:t>
-      </w:r>
-      <w:r>
-        <w:rPr>
-          <w:rStyle w:val="NormalTok"/>
-        </w:rPr>
-        <w:t xml:space="preserve">)</w:t>
-      </w:r>
-    </w:p>
-    <w:p>
-      <w:pPr>
-        <w:pStyle w:val="TableCaption"/>
-      </w:pPr>
-      <w:r>
-        <w:t xml:space="preserve">Change points</w:t>
-      </w:r>
-    </w:p>
-    <w:tbl>
-      <w:tblPr>
-        <w:tblStyle w:val="Table"/>
-        <w:tblW w:type="auto" w:w="0"/>
-        <w:tblLook w:firstRow="1" w:lastRow="0" w:firstColumn="0" w:lastColumn="0" w:noHBand="0" w:noVBand="0" w:val="0020"/>
-        <w:jc w:val="start"/>
-        <w:tblCaption w:val="Change points"/>
-      </w:tblPr>
-      <w:tblGrid>
-        <w:gridCol w:w="1980"/>
-        <w:gridCol w:w="1980"/>
-        <w:gridCol w:w="1980"/>
-        <w:gridCol w:w="1980"/>
-      </w:tblGrid>
-      <w:tr>
-        <w:trPr>
-          <w:tblHeader w:val="true"/>
-        </w:trPr>
-        <w:tc>
-          <w:tcPr/>
-          <w:p>
-            <w:pPr>
-              <w:pStyle w:val="Compact"/>
-              <w:jc w:val="left"/>
-            </w:pPr>
-            <w:r>
-              <w:t xml:space="preserve">lts</w:t>
-            </w:r>
-          </w:p>
-        </w:tc>
-        <w:tc>
-          <w:tcPr/>
-          <w:p>
-            <w:pPr>
-              <w:pStyle w:val="Compact"/>
-              <w:jc w:val="right"/>
-            </w:pPr>
-            <w:r>
-              <w:t xml:space="preserve">cps</w:t>
-            </w:r>
-          </w:p>
-        </w:tc>
-        <w:tc>
-          <w:tcPr/>
-          <w:p>
-            <w:pPr>
-              <w:pStyle w:val="Compact"/>
-              <w:jc w:val="left"/>
-            </w:pPr>
-            <w:r>
-              <w:t xml:space="preserve">ms</w:t>
-            </w:r>
-          </w:p>
-        </w:tc>
-        <w:tc>
-          <w:tcPr/>
-          <w:p>
-            <w:pPr>
-              <w:pStyle w:val="Compact"/>
-              <w:jc w:val="left"/>
-            </w:pPr>
-            <w:r>
-              <w:t xml:space="preserve">desc</w:t>
-            </w:r>
-          </w:p>
-        </w:tc>
-      </w:tr>
-      <w:tr>
-        <w:tc>
-          <w:tcPr/>
-          <w:p>
-            <w:pPr>
-              <w:pStyle w:val="Compact"/>
-              <w:jc w:val="left"/>
-            </w:pPr>
-            <w:r>
-              <w:t xml:space="preserve">A</w:t>
-            </w:r>
-          </w:p>
-        </w:tc>
-        <w:tc>
-          <w:tcPr/>
-          <w:p>
-            <w:pPr>
-              <w:pStyle w:val="Compact"/>
-              <w:jc w:val="right"/>
-            </w:pPr>
-            <w:r>
-              <w:t xml:space="preserve">94</w:t>
-            </w:r>
-          </w:p>
-        </w:tc>
-        <w:tc>
-          <w:tcPr/>
-          <w:p>
-            <w:pPr>
-              <w:pStyle w:val="Compact"/>
-              <w:jc w:val="left"/>
-            </w:pPr>
-            <w:r>
-              <w:t xml:space="preserve">7m51s</w:t>
-            </w:r>
-          </w:p>
-        </w:tc>
-        <w:tc>
-          <w:tcPr/>
-          <w:p>
-            <w:pPr>
-              <w:pStyle w:val="Compact"/>
-              <w:jc w:val="left"/>
-            </w:pPr>
-            <w:r>
-              <w:t xml:space="preserve">Decline of negative emotions</w:t>
-            </w:r>
-          </w:p>
-        </w:tc>
-      </w:tr>
-      <w:tr>
-        <w:tc>
-          <w:tcPr/>
-          <w:p>
-            <w:pPr>
-              <w:pStyle w:val="Compact"/>
-              <w:jc w:val="left"/>
-            </w:pPr>
-            <w:r>
-              <w:t xml:space="preserve">B</w:t>
-            </w:r>
-          </w:p>
-        </w:tc>
-        <w:tc>
-          <w:tcPr/>
-          <w:p>
-            <w:pPr>
-              <w:pStyle w:val="Compact"/>
-              <w:jc w:val="right"/>
-            </w:pPr>
-            <w:r>
-              <w:t xml:space="preserve">157</w:t>
-            </w:r>
-          </w:p>
-        </w:tc>
-        <w:tc>
-          <w:tcPr/>
-          <w:p>
-            <w:pPr>
-              <w:pStyle w:val="Compact"/>
-              <w:jc w:val="left"/>
-            </w:pPr>
-            <w:r>
-              <w:t xml:space="preserve">13m9s</w:t>
-            </w:r>
-          </w:p>
-        </w:tc>
-        <w:tc>
-          <w:tcPr/>
-          <w:p>
-            <w:pPr>
-              <w:pStyle w:val="Compact"/>
-              <w:jc w:val="left"/>
-            </w:pPr>
-            <w:r>
-              <w:t xml:space="preserve">Rise of neutral expression</w:t>
-            </w:r>
-          </w:p>
-        </w:tc>
-      </w:tr>
-      <w:tr>
-        <w:tc>
-          <w:tcPr/>
-          <w:p>
-            <w:pPr>
-              <w:pStyle w:val="Compact"/>
-              <w:jc w:val="left"/>
-            </w:pPr>
-            <w:r>
-              <w:t xml:space="preserve">C</w:t>
-            </w:r>
-          </w:p>
-        </w:tc>
-        <w:tc>
-          <w:tcPr/>
-          <w:p>
-            <w:pPr>
-              <w:pStyle w:val="Compact"/>
-              <w:jc w:val="right"/>
-            </w:pPr>
-            <w:r>
-              <w:t xml:space="preserve">180</w:t>
-            </w:r>
-          </w:p>
-        </w:tc>
-        <w:tc>
-          <w:tcPr/>
-          <w:p>
-            <w:pPr>
-              <w:pStyle w:val="Compact"/>
-              <w:jc w:val="left"/>
-            </w:pPr>
-            <w:r>
-              <w:t xml:space="preserve">15m6s</w:t>
-            </w:r>
-          </w:p>
-        </w:tc>
-        <w:tc>
-          <w:tcPr/>
-          <w:p>
-            <w:pPr>
-              <w:pStyle w:val="Compact"/>
-              <w:jc w:val="left"/>
-            </w:pPr>
-            <w:r>
-              <w:t xml:space="preserve">Continual rise of neutral expression to its maximum</w:t>
-            </w:r>
-          </w:p>
-        </w:tc>
-      </w:tr>
-      <w:tr>
-        <w:tc>
-          <w:tcPr/>
-          <w:p>
-            <w:pPr>
-              <w:pStyle w:val="Compact"/>
-              <w:jc w:val="left"/>
-            </w:pPr>
-            <w:r>
-              <w:t xml:space="preserve">D</w:t>
-            </w:r>
-          </w:p>
-        </w:tc>
-        <w:tc>
-          <w:tcPr/>
-          <w:p>
-            <w:pPr>
-              <w:pStyle w:val="Compact"/>
-              <w:jc w:val="right"/>
-            </w:pPr>
-            <w:r>
-              <w:t xml:space="preserve">213</w:t>
-            </w:r>
-          </w:p>
-        </w:tc>
-        <w:tc>
-          <w:tcPr/>
-          <w:p>
-            <w:pPr>
-              <w:pStyle w:val="Compact"/>
-              <w:jc w:val="left"/>
-            </w:pPr>
-            <w:r>
-              <w:t xml:space="preserve">17m52s</w:t>
-            </w:r>
-          </w:p>
-        </w:tc>
-        <w:tc>
-          <w:tcPr/>
-          <w:p>
-            <w:pPr>
-              <w:pStyle w:val="Compact"/>
-              <w:jc w:val="left"/>
-            </w:pPr>
-            <w:r>
-              <w:t xml:space="preserve">Burst of negative emotions</w:t>
-            </w:r>
-          </w:p>
-        </w:tc>
-      </w:tr>
-      <w:tr>
-        <w:tc>
-          <w:tcPr/>
-          <w:p>
-            <w:pPr>
-              <w:pStyle w:val="Compact"/>
-              <w:jc w:val="left"/>
-            </w:pPr>
-            <w:r>
-              <w:t xml:space="preserve">E</w:t>
-            </w:r>
-          </w:p>
-        </w:tc>
-        <w:tc>
-          <w:tcPr/>
-          <w:p>
-            <w:pPr>
-              <w:pStyle w:val="Compact"/>
-              <w:jc w:val="right"/>
-            </w:pPr>
-            <w:r>
-              <w:t xml:space="preserve">228</w:t>
-            </w:r>
-          </w:p>
-        </w:tc>
-        <w:tc>
-          <w:tcPr/>
-          <w:p>
-            <w:pPr>
-              <w:pStyle w:val="Compact"/>
-              <w:jc w:val="left"/>
-            </w:pPr>
-            <w:r>
-              <w:t xml:space="preserve">19m8s</w:t>
-            </w:r>
-          </w:p>
-        </w:tc>
-        <w:tc>
-          <w:tcPr/>
-          <w:p>
-            <w:pPr>
-              <w:pStyle w:val="Compact"/>
-              <w:jc w:val="left"/>
-            </w:pPr>
-            <w:r>
-              <w:t xml:space="preserve">Continutal rise of negative emotions</w:t>
-            </w:r>
-          </w:p>
-        </w:tc>
-      </w:tr>
-      <w:tr>
-        <w:tc>
-          <w:tcPr/>
-          <w:p>
-            <w:pPr>
-              <w:pStyle w:val="Compact"/>
-              <w:jc w:val="left"/>
-            </w:pPr>
-            <w:r>
-              <w:t xml:space="preserve">F</w:t>
-            </w:r>
-          </w:p>
-        </w:tc>
-        <w:tc>
-          <w:tcPr/>
-          <w:p>
-            <w:pPr>
-              <w:pStyle w:val="Compact"/>
-              <w:jc w:val="right"/>
-            </w:pPr>
-            <w:r>
-              <w:t xml:space="preserve">268</w:t>
-            </w:r>
-          </w:p>
-        </w:tc>
-        <w:tc>
-          <w:tcPr/>
-          <w:p>
-            <w:pPr>
-              <w:pStyle w:val="Compact"/>
-              <w:jc w:val="left"/>
-            </w:pPr>
-            <w:r>
-              <w:t xml:space="preserve">22m30s</w:t>
-            </w:r>
-          </w:p>
-        </w:tc>
-        <w:tc>
-          <w:tcPr/>
-          <w:p>
-            <w:pPr>
-              <w:pStyle w:val="Compact"/>
-              <w:jc w:val="left"/>
-            </w:pPr>
-            <w:r>
-              <w:t xml:space="preserve">Rise of neutral expression, decline of negative emotions</w:t>
-            </w:r>
-          </w:p>
-        </w:tc>
-      </w:tr>
-    </w:tbl>
     <w:bookmarkStart w:id="62" w:name="refs"/>
     <w:bookmarkStart w:id="61" w:name="ref-major2023Face"/>
     <w:p>

</xml_diff>